<commit_message>
Updates with proper font and indenting
</commit_message>
<xml_diff>
--- a/templates/AIM Profile - Template.docx
+++ b/templates/AIM Profile - Template.docx
@@ -6,7 +6,7 @@
       <w:pPr>
         <w:pStyle w:val="NoSpacing"/>
         <w:rPr>
-          <w:rFonts w:asciiTheme="majorHAnsi" w:hAnsiTheme="majorHAnsi" w:cstheme="majorHAnsi"/>
+          <w:rFonts w:ascii="Calibri" w:hAnsi="Calibri" w:cs="Calibri"/>
           <w:b/>
           <w:color w:val="404040"/>
           <w:sz w:val="28"/>
@@ -15,7 +15,7 @@
       </w:pPr>
       <w:r>
         <w:rPr>
-          <w:rFonts w:asciiTheme="majorHAnsi" w:hAnsiTheme="majorHAnsi" w:cstheme="majorHAnsi"/>
+          <w:rFonts w:ascii="Calibri" w:hAnsi="Calibri" w:cs="Calibri"/>
           <w:b/>
           <w:noProof/>
           <w:color w:val="000000" w:themeColor="text1"/>
@@ -80,7 +80,7 @@
       </w:r>
       <w:r>
         <w:rPr>
-          <w:rFonts w:asciiTheme="majorHAnsi" w:hAnsiTheme="majorHAnsi" w:cstheme="majorHAnsi"/>
+          <w:rFonts w:ascii="Calibri" w:hAnsi="Calibri" w:cs="Calibri"/>
           <w:b/>
           <w:color w:val="000000" w:themeColor="text1"/>
           <w:sz w:val="28"/>
@@ -90,7 +90,7 @@
       </w:r>
       <w:r>
         <w:rPr>
-          <w:rFonts w:asciiTheme="majorHAnsi" w:hAnsiTheme="majorHAnsi" w:cstheme="majorHAnsi"/>
+          <w:rFonts w:ascii="Calibri" w:hAnsi="Calibri" w:cs="Calibri"/>
           <w:b/>
           <w:color w:val="000000" w:themeColor="text1"/>
           <w:sz w:val="28"/>
@@ -100,7 +100,7 @@
       </w:r>
       <w:r>
         <w:rPr>
-          <w:rFonts w:asciiTheme="majorHAnsi" w:hAnsiTheme="majorHAnsi" w:cstheme="majorHAnsi"/>
+          <w:rFonts w:ascii="Calibri" w:hAnsi="Calibri" w:cs="Calibri"/>
           <w:b/>
           <w:color w:val="000000" w:themeColor="text1"/>
           <w:sz w:val="28"/>
@@ -117,34 +117,34 @@
         </w:pBdr>
         <w:jc w:val="right"/>
         <w:rPr>
-          <w:rFonts w:asciiTheme="majorHAnsi" w:hAnsiTheme="majorHAnsi"/>
+          <w:rFonts w:ascii="Calibri" w:hAnsi="Calibri" w:cs="Calibri"/>
           <w:szCs w:val="22"/>
         </w:rPr>
       </w:pPr>
       <w:r>
         <w:rPr>
-          <w:rFonts w:asciiTheme="majorHAnsi" w:hAnsiTheme="majorHAnsi"/>
+          <w:rFonts w:ascii="Calibri" w:hAnsi="Calibri" w:cs="Calibri"/>
           <w:szCs w:val="22"/>
         </w:rPr>
         <w:tab/>
       </w:r>
       <w:r>
         <w:rPr>
-          <w:rFonts w:asciiTheme="majorHAnsi" w:hAnsiTheme="majorHAnsi"/>
+          <w:rFonts w:ascii="Calibri" w:hAnsi="Calibri" w:cs="Calibri"/>
           <w:szCs w:val="22"/>
         </w:rPr>
         <w:tab/>
       </w:r>
       <w:r>
         <w:rPr>
-          <w:rFonts w:asciiTheme="majorHAnsi" w:hAnsiTheme="majorHAnsi"/>
+          <w:rFonts w:ascii="Calibri" w:hAnsi="Calibri" w:cs="Calibri"/>
           <w:szCs w:val="22"/>
         </w:rPr>
         <w:tab/>
       </w:r>
       <w:r>
         <w:rPr>
-          <w:rFonts w:asciiTheme="majorHAnsi" w:hAnsiTheme="majorHAnsi"/>
+          <w:rFonts w:ascii="Calibri" w:hAnsi="Calibri" w:cs="Calibri"/>
           <w:szCs w:val="22"/>
         </w:rPr>
         <w:tab/>
@@ -158,7 +158,7 @@
         </w:pBdr>
         <w:jc w:val="right"/>
         <w:rPr>
-          <w:rFonts w:asciiTheme="majorHAnsi" w:hAnsiTheme="majorHAnsi"/>
+          <w:rFonts w:ascii="Calibri" w:hAnsi="Calibri" w:cs="Calibri"/>
           <w:szCs w:val="22"/>
         </w:rPr>
       </w:pPr>
@@ -167,14 +167,14 @@
       <w:pPr>
         <w:pStyle w:val="NoSpacing"/>
         <w:rPr>
-          <w:rFonts w:asciiTheme="majorHAnsi" w:hAnsiTheme="majorHAnsi" w:cs="Calibri"/>
+          <w:rFonts w:ascii="Calibri" w:hAnsi="Calibri" w:cs="Calibri"/>
           <w:b/>
           <w:szCs w:val="22"/>
         </w:rPr>
       </w:pPr>
       <w:r>
         <w:rPr>
-          <w:rFonts w:asciiTheme="majorHAnsi" w:hAnsiTheme="majorHAnsi" w:cs="Calibri"/>
+          <w:rFonts w:ascii="Calibri" w:hAnsi="Calibri" w:cs="Calibri"/>
           <w:b/>
           <w:szCs w:val="22"/>
         </w:rPr>
@@ -188,7 +188,7 @@
         </w:tabs>
         <w:spacing w:after="0" w:line="240" w:lineRule="auto"/>
         <w:rPr>
-          <w:rFonts w:cs="Arial"/>
+          <w:rFonts w:ascii="Calibri" w:hAnsi="Calibri" w:cs="Calibri"/>
           <w:sz w:val="20"/>
           <w:szCs w:val="20"/>
         </w:rPr>
@@ -628,7 +628,6 @@
         <w:szCs w:val="14"/>
       </w:rPr>
     </w:pPr>
-    <w:proofErr w:type="gramStart"/>
     <w:r>
       <w:rPr>
         <w:rFonts w:cs="Arial"/>
@@ -647,7 +646,6 @@
       </w:rPr>
       <w:t>|</w:t>
     </w:r>
-    <w:proofErr w:type="gramEnd"/>
     <w:r>
       <w:rPr>
         <w:rFonts w:cs="Arial"/>
@@ -4138,6 +4136,15 @@
 </file>
 
 <file path=customXml/item1.xml><?xml version="1.0" encoding="utf-8"?>
+<?mso-contentType ?>
+<FormTemplates xmlns="http://schemas.microsoft.com/sharepoint/v3/contenttype/forms">
+  <Display>DocumentLibraryForm</Display>
+  <Edit>DocumentLibraryForm</Edit>
+  <New>DocumentLibraryForm</New>
+</FormTemplates>
+</file>
+
+<file path=customXml/item2.xml><?xml version="1.0" encoding="utf-8"?>
 <ct:contentTypeSchema xmlns:ct="http://schemas.microsoft.com/office/2006/metadata/contentType" xmlns:ma="http://schemas.microsoft.com/office/2006/metadata/properties/metaAttributes" ct:_="" ma:_="" ma:contentTypeName="Document" ma:contentTypeID="0x010100EDC08DA560235F4CB68271A0CC719EAF" ma:contentTypeVersion="15" ma:contentTypeDescription="Create a new document." ma:contentTypeScope="" ma:versionID="c21e093c540a37823524ac3a06be5dc0">
   <xsd:schema xmlns:xsd="http://www.w3.org/2001/XMLSchema" xmlns:xs="http://www.w3.org/2001/XMLSchema" xmlns:p="http://schemas.microsoft.com/office/2006/metadata/properties" xmlns:ns2="937050b8-73e2-45a4-9daa-3c6258739d2a" xmlns:ns3="16df4ff6-0ff7-4c86-acfe-a82e347415f4" xmlns:ns4="4f5d360e-cd11-4c07-a406-84eaf7d06f54" targetNamespace="http://schemas.microsoft.com/office/2006/metadata/properties" ma:root="true" ma:fieldsID="aa8a16de6c3f49725f3c074641100077" ns2:_="" ns3:_="" ns4:_="">
     <xsd:import namespace="937050b8-73e2-45a4-9daa-3c6258739d2a"/>
@@ -4385,16 +4392,11 @@
 </ct:contentTypeSchema>
 </file>
 
-<file path=customXml/item2.xml><?xml version="1.0" encoding="utf-8"?>
-<?mso-contentType ?>
-<FormTemplates xmlns="http://schemas.microsoft.com/sharepoint/v3/contenttype/forms">
-  <Display>DocumentLibraryForm</Display>
-  <Edit>DocumentLibraryForm</Edit>
-  <New>DocumentLibraryForm</New>
-</FormTemplates>
+<file path=customXml/item3.xml><?xml version="1.0" encoding="utf-8"?>
+<b:Sources xmlns:b="http://schemas.openxmlformats.org/officeDocument/2006/bibliography" xmlns="http://schemas.openxmlformats.org/officeDocument/2006/bibliography" SelectedStyle="/APA.XSL" StyleName="APA"/>
 </file>
 
-<file path=customXml/item3.xml><?xml version="1.0" encoding="utf-8"?>
+<file path=customXml/item4.xml><?xml version="1.0" encoding="utf-8"?>
 <p:properties xmlns:p="http://schemas.microsoft.com/office/2006/metadata/properties" xmlns:xsi="http://www.w3.org/2001/XMLSchema-instance" xmlns:pc="http://schemas.microsoft.com/office/infopath/2007/PartnerControls">
   <documentManagement>
     <Employment xmlns="16df4ff6-0ff7-4c86-acfe-a82e347415f4">Active</Employment>
@@ -4404,11 +4406,15 @@
 </p:properties>
 </file>
 
-<file path=customXml/item4.xml><?xml version="1.0" encoding="utf-8"?>
-<b:Sources xmlns:b="http://schemas.openxmlformats.org/officeDocument/2006/bibliography" xmlns="http://schemas.openxmlformats.org/officeDocument/2006/bibliography" SelectedStyle="/APA.XSL" StyleName="APA"/>
+<file path=customXml/itemProps1.xml><?xml version="1.0" encoding="utf-8"?>
+<ds:datastoreItem xmlns:ds="http://schemas.openxmlformats.org/officeDocument/2006/customXml" ds:itemID="{55A9208D-090C-453E-A36C-B3874D4C3540}">
+  <ds:schemaRefs>
+    <ds:schemaRef ds:uri="http://schemas.microsoft.com/sharepoint/v3/contenttype/forms"/>
+  </ds:schemaRefs>
+</ds:datastoreItem>
 </file>
 
-<file path=customXml/itemProps1.xml><?xml version="1.0" encoding="utf-8"?>
+<file path=customXml/itemProps2.xml><?xml version="1.0" encoding="utf-8"?>
 <ds:datastoreItem xmlns:ds="http://schemas.openxmlformats.org/officeDocument/2006/customXml" ds:itemID="{EAC5C89E-AE59-4A30-A8D9-E7A54FB62A16}">
   <ds:schemaRefs>
     <ds:schemaRef ds:uri="http://schemas.microsoft.com/office/2006/metadata/contentType"/>
@@ -4428,15 +4434,15 @@
 </ds:datastoreItem>
 </file>
 
-<file path=customXml/itemProps2.xml><?xml version="1.0" encoding="utf-8"?>
-<ds:datastoreItem xmlns:ds="http://schemas.openxmlformats.org/officeDocument/2006/customXml" ds:itemID="{55A9208D-090C-453E-A36C-B3874D4C3540}">
+<file path=customXml/itemProps3.xml><?xml version="1.0" encoding="utf-8"?>
+<ds:datastoreItem xmlns:ds="http://schemas.openxmlformats.org/officeDocument/2006/customXml" ds:itemID="{BEAE7E6E-EF56-40A1-8DE3-6D7E6F493B07}">
   <ds:schemaRefs>
-    <ds:schemaRef ds:uri="http://schemas.microsoft.com/sharepoint/v3/contenttype/forms"/>
+    <ds:schemaRef ds:uri="http://schemas.openxmlformats.org/officeDocument/2006/bibliography"/>
   </ds:schemaRefs>
 </ds:datastoreItem>
 </file>
 
-<file path=customXml/itemProps3.xml><?xml version="1.0" encoding="utf-8"?>
+<file path=customXml/itemProps4.xml><?xml version="1.0" encoding="utf-8"?>
 <ds:datastoreItem xmlns:ds="http://schemas.openxmlformats.org/officeDocument/2006/customXml" ds:itemID="{54ACF747-94DF-4230-BAD1-A110B3387BF6}">
   <ds:schemaRefs>
     <ds:schemaRef ds:uri="http://schemas.microsoft.com/office/2006/metadata/properties"/>
@@ -4445,12 +4451,4 @@
     <ds:schemaRef ds:uri="4f5d360e-cd11-4c07-a406-84eaf7d06f54"/>
   </ds:schemaRefs>
 </ds:datastoreItem>
-</file>
-
-<file path=customXml/itemProps4.xml><?xml version="1.0" encoding="utf-8"?>
-<ds:datastoreItem xmlns:ds="http://schemas.openxmlformats.org/officeDocument/2006/customXml" ds:itemID="{BEAE7E6E-EF56-40A1-8DE3-6D7E6F493B07}">
-  <ds:schemaRefs>
-    <ds:schemaRef ds:uri="http://schemas.openxmlformats.org/officeDocument/2006/bibliography"/>
-  </ds:schemaRefs>
-</ds:datastoreItem>
 </file>
</xml_diff>

<commit_message>
updates to word docs
</commit_message>
<xml_diff>
--- a/templates/AIM Profile - Template.docx
+++ b/templates/AIM Profile - Template.docx
@@ -180,19 +180,6 @@
         </w:rPr>
         <w:tab/>
       </w:r>
-    </w:p>
-    <w:p>
-      <w:pPr>
-        <w:tabs>
-          <w:tab w:val="left" w:pos="5160"/>
-        </w:tabs>
-        <w:spacing w:after="0" w:line="240" w:lineRule="auto"/>
-        <w:rPr>
-          <w:rFonts w:ascii="Calibri" w:hAnsi="Calibri" w:cs="Calibri"/>
-          <w:sz w:val="20"/>
-          <w:szCs w:val="20"/>
-        </w:rPr>
-      </w:pPr>
     </w:p>
     <w:sectPr>
       <w:headerReference w:type="even" r:id="rId12"/>
@@ -4136,15 +4123,6 @@
 </file>
 
 <file path=customXml/item1.xml><?xml version="1.0" encoding="utf-8"?>
-<?mso-contentType ?>
-<FormTemplates xmlns="http://schemas.microsoft.com/sharepoint/v3/contenttype/forms">
-  <Display>DocumentLibraryForm</Display>
-  <Edit>DocumentLibraryForm</Edit>
-  <New>DocumentLibraryForm</New>
-</FormTemplates>
-</file>
-
-<file path=customXml/item2.xml><?xml version="1.0" encoding="utf-8"?>
 <ct:contentTypeSchema xmlns:ct="http://schemas.microsoft.com/office/2006/metadata/contentType" xmlns:ma="http://schemas.microsoft.com/office/2006/metadata/properties/metaAttributes" ct:_="" ma:_="" ma:contentTypeName="Document" ma:contentTypeID="0x010100EDC08DA560235F4CB68271A0CC719EAF" ma:contentTypeVersion="15" ma:contentTypeDescription="Create a new document." ma:contentTypeScope="" ma:versionID="c21e093c540a37823524ac3a06be5dc0">
   <xsd:schema xmlns:xsd="http://www.w3.org/2001/XMLSchema" xmlns:xs="http://www.w3.org/2001/XMLSchema" xmlns:p="http://schemas.microsoft.com/office/2006/metadata/properties" xmlns:ns2="937050b8-73e2-45a4-9daa-3c6258739d2a" xmlns:ns3="16df4ff6-0ff7-4c86-acfe-a82e347415f4" xmlns:ns4="4f5d360e-cd11-4c07-a406-84eaf7d06f54" targetNamespace="http://schemas.microsoft.com/office/2006/metadata/properties" ma:root="true" ma:fieldsID="aa8a16de6c3f49725f3c074641100077" ns2:_="" ns3:_="" ns4:_="">
     <xsd:import namespace="937050b8-73e2-45a4-9daa-3c6258739d2a"/>
@@ -4392,11 +4370,16 @@
 </ct:contentTypeSchema>
 </file>
 
-<file path=customXml/item3.xml><?xml version="1.0" encoding="utf-8"?>
-<b:Sources xmlns:b="http://schemas.openxmlformats.org/officeDocument/2006/bibliography" xmlns="http://schemas.openxmlformats.org/officeDocument/2006/bibliography" SelectedStyle="/APA.XSL" StyleName="APA"/>
+<file path=customXml/item2.xml><?xml version="1.0" encoding="utf-8"?>
+<?mso-contentType ?>
+<FormTemplates xmlns="http://schemas.microsoft.com/sharepoint/v3/contenttype/forms">
+  <Display>DocumentLibraryForm</Display>
+  <Edit>DocumentLibraryForm</Edit>
+  <New>DocumentLibraryForm</New>
+</FormTemplates>
 </file>
 
-<file path=customXml/item4.xml><?xml version="1.0" encoding="utf-8"?>
+<file path=customXml/item3.xml><?xml version="1.0" encoding="utf-8"?>
 <p:properties xmlns:p="http://schemas.microsoft.com/office/2006/metadata/properties" xmlns:xsi="http://www.w3.org/2001/XMLSchema-instance" xmlns:pc="http://schemas.microsoft.com/office/infopath/2007/PartnerControls">
   <documentManagement>
     <Employment xmlns="16df4ff6-0ff7-4c86-acfe-a82e347415f4">Active</Employment>
@@ -4406,15 +4389,11 @@
 </p:properties>
 </file>
 
-<file path=customXml/itemProps1.xml><?xml version="1.0" encoding="utf-8"?>
-<ds:datastoreItem xmlns:ds="http://schemas.openxmlformats.org/officeDocument/2006/customXml" ds:itemID="{55A9208D-090C-453E-A36C-B3874D4C3540}">
-  <ds:schemaRefs>
-    <ds:schemaRef ds:uri="http://schemas.microsoft.com/sharepoint/v3/contenttype/forms"/>
-  </ds:schemaRefs>
-</ds:datastoreItem>
+<file path=customXml/item4.xml><?xml version="1.0" encoding="utf-8"?>
+<b:Sources xmlns:b="http://schemas.openxmlformats.org/officeDocument/2006/bibliography" xmlns="http://schemas.openxmlformats.org/officeDocument/2006/bibliography" SelectedStyle="/APA.XSL" StyleName="APA"/>
 </file>
 
-<file path=customXml/itemProps2.xml><?xml version="1.0" encoding="utf-8"?>
+<file path=customXml/itemProps1.xml><?xml version="1.0" encoding="utf-8"?>
 <ds:datastoreItem xmlns:ds="http://schemas.openxmlformats.org/officeDocument/2006/customXml" ds:itemID="{EAC5C89E-AE59-4A30-A8D9-E7A54FB62A16}">
   <ds:schemaRefs>
     <ds:schemaRef ds:uri="http://schemas.microsoft.com/office/2006/metadata/contentType"/>
@@ -4434,15 +4413,15 @@
 </ds:datastoreItem>
 </file>
 
-<file path=customXml/itemProps3.xml><?xml version="1.0" encoding="utf-8"?>
-<ds:datastoreItem xmlns:ds="http://schemas.openxmlformats.org/officeDocument/2006/customXml" ds:itemID="{BEAE7E6E-EF56-40A1-8DE3-6D7E6F493B07}">
+<file path=customXml/itemProps2.xml><?xml version="1.0" encoding="utf-8"?>
+<ds:datastoreItem xmlns:ds="http://schemas.openxmlformats.org/officeDocument/2006/customXml" ds:itemID="{55A9208D-090C-453E-A36C-B3874D4C3540}">
   <ds:schemaRefs>
-    <ds:schemaRef ds:uri="http://schemas.openxmlformats.org/officeDocument/2006/bibliography"/>
+    <ds:schemaRef ds:uri="http://schemas.microsoft.com/sharepoint/v3/contenttype/forms"/>
   </ds:schemaRefs>
 </ds:datastoreItem>
 </file>
 
-<file path=customXml/itemProps4.xml><?xml version="1.0" encoding="utf-8"?>
+<file path=customXml/itemProps3.xml><?xml version="1.0" encoding="utf-8"?>
 <ds:datastoreItem xmlns:ds="http://schemas.openxmlformats.org/officeDocument/2006/customXml" ds:itemID="{54ACF747-94DF-4230-BAD1-A110B3387BF6}">
   <ds:schemaRefs>
     <ds:schemaRef ds:uri="http://schemas.microsoft.com/office/2006/metadata/properties"/>
@@ -4451,4 +4430,12 @@
     <ds:schemaRef ds:uri="4f5d360e-cd11-4c07-a406-84eaf7d06f54"/>
   </ds:schemaRefs>
 </ds:datastoreItem>
+</file>
+
+<file path=customXml/itemProps4.xml><?xml version="1.0" encoding="utf-8"?>
+<ds:datastoreItem xmlns:ds="http://schemas.openxmlformats.org/officeDocument/2006/customXml" ds:itemID="{BEAE7E6E-EF56-40A1-8DE3-6D7E6F493B07}">
+  <ds:schemaRefs>
+    <ds:schemaRef ds:uri="http://schemas.openxmlformats.org/officeDocument/2006/bibliography"/>
+  </ds:schemaRefs>
+</ds:datastoreItem>
 </file>
</xml_diff>